<commit_message>
Se agrego el campo para agregar una hora
</commit_message>
<xml_diff>
--- a/public/Solicitud-visitas.docx
+++ b/public/Solicitud-visitas.docx
@@ -21,23 +21,7 @@
           <w:sz w:val="19"/>
           <w:szCs w:val="19"/>
         </w:rPr>
-        <w:t>Morelia, Michoacán a ${</w:t>
-      </w:r>
-      <w:proofErr w:type="spellStart"/>
-      <w:r>
-        <w:rPr>
-          <w:sz w:val="19"/>
-          <w:szCs w:val="19"/>
-        </w:rPr>
-        <w:t>fechaHoy</w:t>
-      </w:r>
-      <w:proofErr w:type="spellEnd"/>
-      <w:r>
-        <w:rPr>
-          <w:sz w:val="19"/>
-          <w:szCs w:val="19"/>
-        </w:rPr>
-        <w:t>}</w:t>
+        <w:t>Morelia, Michoacán a ${fechaHoy}</w:t>
       </w:r>
     </w:p>
     <w:p>
@@ -381,23 +365,7 @@
           <w:sz w:val="19"/>
           <w:szCs w:val="19"/>
         </w:rPr>
-        <w:t xml:space="preserve">El propósito de este comunicado es solicitar una visita con propósitos de estudio para conocer de sus procesos industriales/de gestión y/o de investigación, para reforzar los conocimientos adquiridos en el aula, </w:t>
-      </w:r>
-      <w:proofErr w:type="spellStart"/>
-      <w:r>
-        <w:rPr>
-          <w:sz w:val="19"/>
-          <w:szCs w:val="19"/>
-        </w:rPr>
-        <w:t>asi</w:t>
-      </w:r>
-      <w:proofErr w:type="spellEnd"/>
-      <w:r>
-        <w:rPr>
-          <w:sz w:val="19"/>
-          <w:szCs w:val="19"/>
-        </w:rPr>
-        <w:t xml:space="preserve"> como proporcionar una mejor comprensión de la </w:t>
+        <w:t xml:space="preserve">El propósito de este comunicado es solicitar una visita con propósitos de estudio para conocer de sus procesos industriales/de gestión y/o de investigación, para reforzar los conocimientos adquiridos en el aula, asi como proporcionar una mejor comprensión de la </w:t>
       </w:r>
       <w:r>
         <w:rPr>
@@ -645,23 +613,7 @@
                 <w:sz w:val="19"/>
                 <w:szCs w:val="19"/>
               </w:rPr>
-              <w:t>${</w:t>
-            </w:r>
-            <w:proofErr w:type="spellStart"/>
-            <w:r>
-              <w:rPr>
-                <w:sz w:val="19"/>
-                <w:szCs w:val="19"/>
-              </w:rPr>
-              <w:t>totalAlumnos</w:t>
-            </w:r>
-            <w:proofErr w:type="spellEnd"/>
-            <w:r>
-              <w:rPr>
-                <w:sz w:val="19"/>
-                <w:szCs w:val="19"/>
-              </w:rPr>
-              <w:t>}</w:t>
+              <w:t>${totalAlumnos}</w:t>
             </w:r>
           </w:p>
         </w:tc>
@@ -708,23 +660,7 @@
                 <w:sz w:val="19"/>
                 <w:szCs w:val="19"/>
               </w:rPr>
-              <w:t>${</w:t>
-            </w:r>
-            <w:proofErr w:type="spellStart"/>
-            <w:r>
-              <w:rPr>
-                <w:sz w:val="19"/>
-                <w:szCs w:val="19"/>
-              </w:rPr>
-              <w:t>docentePrincipal</w:t>
-            </w:r>
-            <w:proofErr w:type="spellEnd"/>
-            <w:r>
-              <w:rPr>
-                <w:sz w:val="19"/>
-                <w:szCs w:val="19"/>
-              </w:rPr>
-              <w:t>}</w:t>
+              <w:t>${docentePrincipal}</w:t>
             </w:r>
           </w:p>
         </w:tc>
@@ -771,23 +707,7 @@
                 <w:sz w:val="19"/>
                 <w:szCs w:val="19"/>
               </w:rPr>
-              <w:t>${</w:t>
-            </w:r>
-            <w:proofErr w:type="spellStart"/>
-            <w:r>
-              <w:rPr>
-                <w:sz w:val="19"/>
-                <w:szCs w:val="19"/>
-              </w:rPr>
-              <w:t>docenteAcom</w:t>
-            </w:r>
-            <w:proofErr w:type="spellEnd"/>
-            <w:r>
-              <w:rPr>
-                <w:sz w:val="19"/>
-                <w:szCs w:val="19"/>
-              </w:rPr>
-              <w:t>}</w:t>
+              <w:t>${docenteAcom}</w:t>
             </w:r>
           </w:p>
         </w:tc>
@@ -834,23 +754,7 @@
                 <w:sz w:val="19"/>
                 <w:szCs w:val="19"/>
               </w:rPr>
-              <w:t>Fecha: ${</w:t>
-            </w:r>
-            <w:proofErr w:type="spellStart"/>
-            <w:r>
-              <w:rPr>
-                <w:sz w:val="19"/>
-                <w:szCs w:val="19"/>
-              </w:rPr>
-              <w:t>fechaVisita</w:t>
-            </w:r>
-            <w:proofErr w:type="spellEnd"/>
-            <w:r>
-              <w:rPr>
-                <w:sz w:val="19"/>
-                <w:szCs w:val="19"/>
-              </w:rPr>
-              <w:t>}</w:t>
+              <w:t>Fecha: ${fechaVisita}</w:t>
             </w:r>
           </w:p>
           <w:p>
@@ -867,6 +771,13 @@
                 <w:szCs w:val="19"/>
               </w:rPr>
               <w:t>Horario:</w:t>
+            </w:r>
+            <w:r>
+              <w:rPr>
+                <w:sz w:val="19"/>
+                <w:szCs w:val="19"/>
+              </w:rPr>
+              <w:t xml:space="preserve"> ${horario}</w:t>
             </w:r>
           </w:p>
         </w:tc>
@@ -968,23 +879,7 @@
           <w:sz w:val="19"/>
           <w:szCs w:val="19"/>
         </w:rPr>
-        <w:t xml:space="preserve">Sin otro particular, y agradeciendo la atención prestada a la presente, quedo de usted, no sin antes referirle los datos de la persona de contacto: Alejandro Conejo Magaña, Coordinador de Visitas; teléfonos: 01 (52) 443 3121570 </w:t>
-      </w:r>
-      <w:proofErr w:type="spellStart"/>
-      <w:r>
-        <w:rPr>
-          <w:sz w:val="19"/>
-          <w:szCs w:val="19"/>
-        </w:rPr>
-        <w:t>ext</w:t>
-      </w:r>
-      <w:proofErr w:type="spellEnd"/>
-      <w:r>
-        <w:rPr>
-          <w:sz w:val="19"/>
-          <w:szCs w:val="19"/>
-        </w:rPr>
-        <w:t xml:space="preserve"> 311; y correo electrónico: </w:t>
+        <w:t xml:space="preserve">Sin otro particular, y agradeciendo la atención prestada a la presente, quedo de usted, no sin antes referirle los datos de la persona de contacto: Alejandro Conejo Magaña, Coordinador de Visitas; teléfonos: 01 (52) 443 3121570 ext 311; y correo electrónico: </w:t>
       </w:r>
       <w:r>
         <w:rPr>
@@ -1069,27 +964,7 @@
           <w:sz w:val="20"/>
           <w:szCs w:val="20"/>
         </w:rPr>
-        <w:t xml:space="preserve">Ing. </w:t>
-      </w:r>
-      <w:proofErr w:type="spellStart"/>
-      <w:r>
-        <w:rPr>
-          <w:b/>
-          <w:bCs/>
-          <w:sz w:val="20"/>
-          <w:szCs w:val="20"/>
-        </w:rPr>
-        <w:t>Obeth</w:t>
-      </w:r>
-      <w:proofErr w:type="spellEnd"/>
-      <w:r>
-        <w:rPr>
-          <w:b/>
-          <w:bCs/>
-          <w:sz w:val="20"/>
-          <w:szCs w:val="20"/>
-        </w:rPr>
-        <w:t xml:space="preserve"> Hernández Díaz</w:t>
+        <w:t>Ing. Obeth Hernández Díaz</w:t>
       </w:r>
     </w:p>
     <w:p>

</xml_diff>